<commit_message>
Update word doc, readme file and images
</commit_message>
<xml_diff>
--- a/Excel-Challenge-Conclusions.docx
+++ b/Excel-Challenge-Conclusions.docx
@@ -1,6 +1,6 @@
 
 <file path=word/document.xml><?xml version="1.0" encoding="utf-8"?>
-<w:document xmlns:wpc="http://schemas.microsoft.com/office/word/2010/wordprocessingCanvas" xmlns:cx="http://schemas.microsoft.com/office/drawing/2014/chartex" xmlns:cx1="http://schemas.microsoft.com/office/drawing/2015/9/8/chartex" xmlns:cx2="http://schemas.microsoft.com/office/drawing/2015/10/21/chartex" xmlns:cx3="http://schemas.microsoft.com/office/drawing/2016/5/9/chartex" xmlns:cx4="http://schemas.microsoft.com/office/drawing/2016/5/10/chartex" xmlns:cx5="http://schemas.microsoft.com/office/drawing/2016/5/11/chartex" xmlns:cx6="http://schemas.microsoft.com/office/drawing/2016/5/12/chartex" xmlns:cx7="http://schemas.microsoft.com/office/drawing/2016/5/13/chartex" xmlns:cx8="http://schemas.microsoft.com/office/drawing/2016/5/14/chartex" xmlns:mc="http://schemas.openxmlformats.org/markup-compatibility/2006" xmlns:aink="http://schemas.microsoft.com/office/drawing/2016/ink" xmlns:am3d="http://schemas.microsoft.com/office/drawing/2017/model3d" xmlns:o="urn:schemas-microsoft-com:office:office" xmlns:r="http://schemas.openxmlformats.org/officeDocument/2006/relationships" xmlns:m="http://schemas.openxmlformats.org/officeDocument/2006/math" xmlns:v="urn:schemas-microsoft-com:vml" xmlns:wp14="http://schemas.microsoft.com/office/word/2010/wordprocessingDrawing" xmlns:wp="http://schemas.openxmlformats.org/drawingml/2006/wordprocessingDrawing" xmlns:w10="urn:schemas-microsoft-com:office:word" xmlns:w="http://schemas.openxmlformats.org/wordprocessingml/2006/main" xmlns:w14="http://schemas.microsoft.com/office/word/2010/wordml" xmlns:w15="http://schemas.microsoft.com/office/word/2012/wordml" xmlns:w16cex="http://schemas.microsoft.com/office/word/2018/wordml/cex" xmlns:w16cid="http://schemas.microsoft.com/office/word/2016/wordml/cid" xmlns:w16="http://schemas.microsoft.com/office/word/2018/wordml" xmlns:w16se="http://schemas.microsoft.com/office/word/2015/wordml/symex" xmlns:wpg="http://schemas.microsoft.com/office/word/2010/wordprocessingGroup" xmlns:wpi="http://schemas.microsoft.com/office/word/2010/wordprocessingInk" xmlns:wne="http://schemas.microsoft.com/office/word/2006/wordml" xmlns:wps="http://schemas.microsoft.com/office/word/2010/wordprocessingShape" mc:Ignorable="w14 w15 w16se w16cid w16 w16cex wp14">
+<w:document xmlns:wpc="http://schemas.microsoft.com/office/word/2010/wordprocessingCanvas" xmlns:cx="http://schemas.microsoft.com/office/drawing/2014/chartex" xmlns:cx1="http://schemas.microsoft.com/office/drawing/2015/9/8/chartex" xmlns:cx2="http://schemas.microsoft.com/office/drawing/2015/10/21/chartex" xmlns:cx3="http://schemas.microsoft.com/office/drawing/2016/5/9/chartex" xmlns:cx4="http://schemas.microsoft.com/office/drawing/2016/5/10/chartex" xmlns:cx5="http://schemas.microsoft.com/office/drawing/2016/5/11/chartex" xmlns:cx6="http://schemas.microsoft.com/office/drawing/2016/5/12/chartex" xmlns:cx7="http://schemas.microsoft.com/office/drawing/2016/5/13/chartex" xmlns:cx8="http://schemas.microsoft.com/office/drawing/2016/5/14/chartex" xmlns:mc="http://schemas.openxmlformats.org/markup-compatibility/2006" xmlns:aink="http://schemas.microsoft.com/office/drawing/2016/ink" xmlns:am3d="http://schemas.microsoft.com/office/drawing/2017/model3d" xmlns:o="urn:schemas-microsoft-com:office:office" xmlns:r="http://schemas.openxmlformats.org/officeDocument/2006/relationships" xmlns:m="http://schemas.openxmlformats.org/officeDocument/2006/math" xmlns:v="urn:schemas-microsoft-com:vml" xmlns:wp14="http://schemas.microsoft.com/office/word/2010/wordprocessingDrawing" xmlns:wp="http://schemas.openxmlformats.org/drawingml/2006/wordprocessingDrawing" xmlns:w10="urn:schemas-microsoft-com:office:word" xmlns:w="http://schemas.openxmlformats.org/wordprocessingml/2006/main" xmlns:w14="http://schemas.microsoft.com/office/word/2010/wordml" xmlns:w15="http://schemas.microsoft.com/office/word/2012/wordml" xmlns:w16cex="http://schemas.microsoft.com/office/word/2018/wordml/cex" xmlns:w16cid="http://schemas.microsoft.com/office/word/2016/wordml/cid" xmlns:w16="http://schemas.microsoft.com/office/word/2018/wordml" xmlns:w16sdtdh="http://schemas.microsoft.com/office/word/2020/wordml/sdtdatahash" xmlns:w16se="http://schemas.microsoft.com/office/word/2015/wordml/symex" xmlns:wpg="http://schemas.microsoft.com/office/word/2010/wordprocessingGroup" xmlns:wpi="http://schemas.microsoft.com/office/word/2010/wordprocessingInk" xmlns:wne="http://schemas.microsoft.com/office/word/2006/wordml" xmlns:wps="http://schemas.microsoft.com/office/word/2010/wordprocessingShape" mc:Ignorable="w14 w15 w16se w16cid w16 w16cex w16sdtdh wp14">
   <w:body>
     <w:p>
       <w:pPr>
@@ -334,7 +334,7 @@
                 <v:path o:extrusionok="f" gradientshapeok="t" o:connecttype="rect"/>
                 <o:lock v:ext="edit" aspectratio="t"/>
               </v:shapetype>
-              <v:shape id="Ink 17" o:spid="_x0000_s1026" type="#_x0000_t75" style="position:absolute;margin-left:341pt;margin-top:68.1pt;width:1.45pt;height:1.45pt;z-index:251664384;visibility:visible;mso-wrap-style:square;mso-wrap-distance-left:9pt;mso-wrap-distance-top:0;mso-wrap-distance-right:9pt;mso-wrap-distance-bottom:0;mso-position-horizontal:absolute;mso-position-horizontal-relative:text;mso-position-vertical:absolute;mso-position-vertical-relative:text" o:gfxdata="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">
+              <v:shape id="Ink 17" o:spid="_x0000_s1026" type="#_x0000_t75" style="position:absolute;margin-left:341pt;margin-top:68.1pt;width:1.45pt;height:1.45pt;z-index:251664384;visibility:visible;mso-wrap-style:square;mso-wrap-distance-left:9pt;mso-wrap-distance-top:0;mso-wrap-distance-right:9pt;mso-wrap-distance-bottom:0;mso-position-horizontal:absolute;mso-position-horizontal-relative:text;mso-position-vertical:absolute;mso-position-vertical-relative:text" o:gfxdata="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">
                 <v:imagedata r:id="rId9" o:title=""/>
               </v:shape>
             </w:pict>
@@ -380,7 +380,7 @@
           </mc:Choice>
           <mc:Fallback>
             <w:pict>
-              <v:shape w14:anchorId="5ADC4E2C" id="Ink 16" o:spid="_x0000_s1026" type="#_x0000_t75" style="position:absolute;margin-left:413pt;margin-top:70.6pt;width:1.45pt;height:1.45pt;z-index:251663360;visibility:visible;mso-wrap-style:square;mso-wrap-distance-left:9pt;mso-wrap-distance-top:0;mso-wrap-distance-right:9pt;mso-wrap-distance-bottom:0;mso-position-horizontal:absolute;mso-position-horizontal-relative:text;mso-position-vertical:absolute;mso-position-vertical-relative:text" o:gfxdata="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">
+              <v:shape w14:anchorId="5ADC4E2C" id="Ink 16" o:spid="_x0000_s1026" type="#_x0000_t75" style="position:absolute;margin-left:413pt;margin-top:70.6pt;width:1.45pt;height:1.45pt;z-index:251663360;visibility:visible;mso-wrap-style:square;mso-wrap-distance-left:9pt;mso-wrap-distance-top:0;mso-wrap-distance-right:9pt;mso-wrap-distance-bottom:0;mso-position-horizontal:absolute;mso-position-horizontal-relative:text;mso-position-vertical:absolute;mso-position-vertical-relative:text" o:gfxdata="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">
                 <v:imagedata r:id="rId9" o:title=""/>
               </v:shape>
             </w:pict>
@@ -426,7 +426,7 @@
           </mc:Choice>
           <mc:Fallback>
             <w:pict>
-              <v:shape w14:anchorId="7C29AB01" id="Ink 15" o:spid="_x0000_s1026" type="#_x0000_t75" style="position:absolute;margin-left:437.1pt;margin-top:30.55pt;width:1.45pt;height:1.45pt;z-index:251662336;visibility:visible;mso-wrap-style:square;mso-wrap-distance-left:9pt;mso-wrap-distance-top:0;mso-wrap-distance-right:9pt;mso-wrap-distance-bottom:0;mso-position-horizontal:absolute;mso-position-horizontal-relative:text;mso-position-vertical:absolute;mso-position-vertical-relative:text" o:gfxdata="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">
+              <v:shape w14:anchorId="7C29AB01" id="Ink 15" o:spid="_x0000_s1026" type="#_x0000_t75" style="position:absolute;margin-left:437.1pt;margin-top:30.55pt;width:1.45pt;height:1.45pt;z-index:251662336;visibility:visible;mso-wrap-style:square;mso-wrap-distance-left:9pt;mso-wrap-distance-top:0;mso-wrap-distance-right:9pt;mso-wrap-distance-bottom:0;mso-position-horizontal:absolute;mso-position-horizontal-relative:text;mso-position-vertical:absolute;mso-position-vertical-relative:text" o:gfxdata="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">
                 <v:imagedata r:id="rId9" o:title=""/>
               </v:shape>
             </w:pict>
@@ -620,7 +620,7 @@
           </mc:Choice>
           <mc:Fallback>
             <w:pict>
-              <v:shape w14:anchorId="09BB4031" id="Ink 13" o:spid="_x0000_s1026" type="#_x0000_t75" style="position:absolute;margin-left:360.25pt;margin-top:34.95pt;width:1.45pt;height:1.45pt;z-index:251661312;visibility:visible;mso-wrap-style:square;mso-wrap-distance-left:9pt;mso-wrap-distance-top:0;mso-wrap-distance-right:9pt;mso-wrap-distance-bottom:0;mso-position-horizontal:absolute;mso-position-horizontal-relative:text;mso-position-vertical:absolute;mso-position-vertical-relative:text" o:gfxdata="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">
+              <v:shape w14:anchorId="09BB4031" id="Ink 13" o:spid="_x0000_s1026" type="#_x0000_t75" style="position:absolute;margin-left:360.25pt;margin-top:34.95pt;width:1.45pt;height:1.45pt;z-index:251661312;visibility:visible;mso-wrap-style:square;mso-wrap-distance-left:9pt;mso-wrap-distance-top:0;mso-wrap-distance-right:9pt;mso-wrap-distance-bottom:0;mso-position-horizontal:absolute;mso-position-horizontal-relative:text;mso-position-vertical:absolute;mso-position-vertical-relative:text" o:gfxdata="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">
                 <v:imagedata r:id="rId9" o:title=""/>
               </v:shape>
             </w:pict>
@@ -666,7 +666,7 @@
           </mc:Choice>
           <mc:Fallback>
             <w:pict>
-              <v:shape w14:anchorId="75F43654" id="Ink 12" o:spid="_x0000_s1026" type="#_x0000_t75" style="position:absolute;margin-left:425.35pt;margin-top:34.85pt;width:1.45pt;height:1.45pt;z-index:251660288;visibility:visible;mso-wrap-style:square;mso-wrap-distance-left:9pt;mso-wrap-distance-top:0;mso-wrap-distance-right:9pt;mso-wrap-distance-bottom:0;mso-position-horizontal:absolute;mso-position-horizontal-relative:text;mso-position-vertical:absolute;mso-position-vertical-relative:text" o:gfxdata="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">
+              <v:shape w14:anchorId="75F43654" id="Ink 12" o:spid="_x0000_s1026" type="#_x0000_t75" style="position:absolute;margin-left:425.35pt;margin-top:34.85pt;width:1.45pt;height:1.45pt;z-index:251660288;visibility:visible;mso-wrap-style:square;mso-wrap-distance-left:9pt;mso-wrap-distance-top:0;mso-wrap-distance-right:9pt;mso-wrap-distance-bottom:0;mso-position-horizontal:absolute;mso-position-horizontal-relative:text;mso-position-vertical:absolute;mso-position-vertical-relative:text" o:gfxdata="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">
                 <v:imagedata r:id="rId9" o:title=""/>
               </v:shape>
             </w:pict>
@@ -712,7 +712,7 @@
           </mc:Choice>
           <mc:Fallback>
             <w:pict>
-              <v:shape w14:anchorId="584A6A1A" id="Ink 9" o:spid="_x0000_s1026" type="#_x0000_t75" style="position:absolute;margin-left:448.35pt;margin-top:34.7pt;width:1.45pt;height:1.45pt;z-index:251659264;visibility:visible;mso-wrap-style:square;mso-wrap-distance-left:9pt;mso-wrap-distance-top:0;mso-wrap-distance-right:9pt;mso-wrap-distance-bottom:0;mso-position-horizontal:absolute;mso-position-horizontal-relative:text;mso-position-vertical:absolute;mso-position-vertical-relative:text" o:gfxdata="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">
+              <v:shape w14:anchorId="584A6A1A" id="Ink 9" o:spid="_x0000_s1026" type="#_x0000_t75" style="position:absolute;margin-left:448.35pt;margin-top:34.7pt;width:1.45pt;height:1.45pt;z-index:251659264;visibility:visible;mso-wrap-style:square;mso-wrap-distance-left:9pt;mso-wrap-distance-top:0;mso-wrap-distance-right:9pt;mso-wrap-distance-bottom:0;mso-position-horizontal:absolute;mso-position-horizontal-relative:text;mso-position-vertical:absolute;mso-position-vertical-relative:text" o:gfxdata="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">
                 <v:imagedata r:id="rId9" o:title=""/>
               </v:shape>
             </w:pict>
@@ -787,6 +787,7 @@
         <w:rPr>
           <w:rFonts w:ascii="Times New Roman" w:eastAsia="Times New Roman" w:hAnsi="Times New Roman" w:cs="Times New Roman"/>
         </w:rPr>
+        <w:lastRenderedPageBreak/>
         <w:t xml:space="preserve">On the other hand, the category </w:t>
       </w:r>
       <w:r>
@@ -988,14 +989,14 @@
         <w:rPr>
           <w:rFonts w:ascii="Times New Roman" w:eastAsia="Times New Roman" w:hAnsi="Times New Roman" w:cs="Times New Roman"/>
         </w:rPr>
-        <w:t xml:space="preserve">, for example, how many people are on the team, as well as the overall background and scale of the company.  For example, some campaigns are created </w:t>
+        <w:t xml:space="preserve">, for example, how many people are on the team, as well as the overall background and scale of the company.  For example, some campaigns are created by one person only, but some are backed by an investment company, etc.  With this information, we can further analyze regarding the relationship between the </w:t>
       </w:r>
       <w:r>
         <w:rPr>
           <w:rFonts w:ascii="Times New Roman" w:eastAsia="Times New Roman" w:hAnsi="Times New Roman" w:cs="Times New Roman"/>
         </w:rPr>
         <w:lastRenderedPageBreak/>
-        <w:t>by one person only, but some are backed by an investment company, etc.  With this information, we can further analyze regarding the relationship between the person/company that is operating the campaign, their resources, and the success rate.</w:t>
+        <w:t>person/company that is operating the campaign, their resources, and the success rate.</w:t>
       </w:r>
     </w:p>
     <w:p>
@@ -1338,7 +1339,12 @@
       </w:r>
     </w:p>
     <w:sectPr>
-      <w:headerReference w:type="default" r:id="rId18"/>
+      <w:headerReference w:type="even" r:id="rId18"/>
+      <w:headerReference w:type="default" r:id="rId19"/>
+      <w:footerReference w:type="even" r:id="rId20"/>
+      <w:footerReference w:type="default" r:id="rId21"/>
+      <w:headerReference w:type="first" r:id="rId22"/>
+      <w:footerReference w:type="first" r:id="rId23"/>
       <w:pgSz w:w="12240" w:h="15840"/>
       <w:pgMar w:top="1440" w:right="1440" w:bottom="1440" w:left="1440" w:header="720" w:footer="720" w:gutter="0"/>
       <w:cols w:space="720"/>
@@ -1349,7 +1355,7 @@
 </file>
 
 <file path=word/endnotes.xml><?xml version="1.0" encoding="utf-8"?>
-<w:endnotes xmlns:wpc="http://schemas.microsoft.com/office/word/2010/wordprocessingCanvas" xmlns:cx="http://schemas.microsoft.com/office/drawing/2014/chartex" xmlns:cx1="http://schemas.microsoft.com/office/drawing/2015/9/8/chartex" xmlns:cx2="http://schemas.microsoft.com/office/drawing/2015/10/21/chartex" xmlns:cx3="http://schemas.microsoft.com/office/drawing/2016/5/9/chartex" xmlns:cx4="http://schemas.microsoft.com/office/drawing/2016/5/10/chartex" xmlns:cx5="http://schemas.microsoft.com/office/drawing/2016/5/11/chartex" xmlns:cx6="http://schemas.microsoft.com/office/drawing/2016/5/12/chartex" xmlns:cx7="http://schemas.microsoft.com/office/drawing/2016/5/13/chartex" xmlns:cx8="http://schemas.microsoft.com/office/drawing/2016/5/14/chartex" xmlns:mc="http://schemas.openxmlformats.org/markup-compatibility/2006" xmlns:aink="http://schemas.microsoft.com/office/drawing/2016/ink" xmlns:am3d="http://schemas.microsoft.com/office/drawing/2017/model3d" xmlns:o="urn:schemas-microsoft-com:office:office" xmlns:r="http://schemas.openxmlformats.org/officeDocument/2006/relationships" xmlns:m="http://schemas.openxmlformats.org/officeDocument/2006/math" xmlns:v="urn:schemas-microsoft-com:vml" xmlns:wp14="http://schemas.microsoft.com/office/word/2010/wordprocessingDrawing" xmlns:wp="http://schemas.openxmlformats.org/drawingml/2006/wordprocessingDrawing" xmlns:w10="urn:schemas-microsoft-com:office:word" xmlns:w="http://schemas.openxmlformats.org/wordprocessingml/2006/main" xmlns:w14="http://schemas.microsoft.com/office/word/2010/wordml" xmlns:w15="http://schemas.microsoft.com/office/word/2012/wordml" xmlns:w16cex="http://schemas.microsoft.com/office/word/2018/wordml/cex" xmlns:w16cid="http://schemas.microsoft.com/office/word/2016/wordml/cid" xmlns:w16="http://schemas.microsoft.com/office/word/2018/wordml" xmlns:w16se="http://schemas.microsoft.com/office/word/2015/wordml/symex" xmlns:wpg="http://schemas.microsoft.com/office/word/2010/wordprocessingGroup" xmlns:wpi="http://schemas.microsoft.com/office/word/2010/wordprocessingInk" xmlns:wne="http://schemas.microsoft.com/office/word/2006/wordml" xmlns:wps="http://schemas.microsoft.com/office/word/2010/wordprocessingShape" mc:Ignorable="w14 w15 w16se w16cid w16 w16cex wp14">
+<w:endnotes xmlns:wpc="http://schemas.microsoft.com/office/word/2010/wordprocessingCanvas" xmlns:cx="http://schemas.microsoft.com/office/drawing/2014/chartex" xmlns:cx1="http://schemas.microsoft.com/office/drawing/2015/9/8/chartex" xmlns:cx2="http://schemas.microsoft.com/office/drawing/2015/10/21/chartex" xmlns:cx3="http://schemas.microsoft.com/office/drawing/2016/5/9/chartex" xmlns:cx4="http://schemas.microsoft.com/office/drawing/2016/5/10/chartex" xmlns:cx5="http://schemas.microsoft.com/office/drawing/2016/5/11/chartex" xmlns:cx6="http://schemas.microsoft.com/office/drawing/2016/5/12/chartex" xmlns:cx7="http://schemas.microsoft.com/office/drawing/2016/5/13/chartex" xmlns:cx8="http://schemas.microsoft.com/office/drawing/2016/5/14/chartex" xmlns:mc="http://schemas.openxmlformats.org/markup-compatibility/2006" xmlns:aink="http://schemas.microsoft.com/office/drawing/2016/ink" xmlns:am3d="http://schemas.microsoft.com/office/drawing/2017/model3d" xmlns:o="urn:schemas-microsoft-com:office:office" xmlns:r="http://schemas.openxmlformats.org/officeDocument/2006/relationships" xmlns:m="http://schemas.openxmlformats.org/officeDocument/2006/math" xmlns:v="urn:schemas-microsoft-com:vml" xmlns:wp14="http://schemas.microsoft.com/office/word/2010/wordprocessingDrawing" xmlns:wp="http://schemas.openxmlformats.org/drawingml/2006/wordprocessingDrawing" xmlns:w10="urn:schemas-microsoft-com:office:word" xmlns:w="http://schemas.openxmlformats.org/wordprocessingml/2006/main" xmlns:w14="http://schemas.microsoft.com/office/word/2010/wordml" xmlns:w15="http://schemas.microsoft.com/office/word/2012/wordml" xmlns:w16cex="http://schemas.microsoft.com/office/word/2018/wordml/cex" xmlns:w16cid="http://schemas.microsoft.com/office/word/2016/wordml/cid" xmlns:w16="http://schemas.microsoft.com/office/word/2018/wordml" xmlns:w16sdtdh="http://schemas.microsoft.com/office/word/2020/wordml/sdtdatahash" xmlns:w16se="http://schemas.microsoft.com/office/word/2015/wordml/symex" xmlns:wpg="http://schemas.microsoft.com/office/word/2010/wordprocessingGroup" xmlns:wpi="http://schemas.microsoft.com/office/word/2010/wordprocessingInk" xmlns:wne="http://schemas.microsoft.com/office/word/2006/wordml" xmlns:wps="http://schemas.microsoft.com/office/word/2010/wordprocessingShape" mc:Ignorable="w14 w15 w16se w16cid w16 w16cex w16sdtdh wp14">
   <w:endnote w:type="separator" w:id="-1">
     <w:p>
       <w:r>
@@ -1367,8 +1373,38 @@
 </w:endnotes>
 </file>
 
+<file path=word/footer1.xml><?xml version="1.0" encoding="utf-8"?>
+<w:ftr xmlns:wpc="http://schemas.microsoft.com/office/word/2010/wordprocessingCanvas" xmlns:cx="http://schemas.microsoft.com/office/drawing/2014/chartex" xmlns:cx1="http://schemas.microsoft.com/office/drawing/2015/9/8/chartex" xmlns:cx2="http://schemas.microsoft.com/office/drawing/2015/10/21/chartex" xmlns:cx3="http://schemas.microsoft.com/office/drawing/2016/5/9/chartex" xmlns:cx4="http://schemas.microsoft.com/office/drawing/2016/5/10/chartex" xmlns:cx5="http://schemas.microsoft.com/office/drawing/2016/5/11/chartex" xmlns:cx6="http://schemas.microsoft.com/office/drawing/2016/5/12/chartex" xmlns:cx7="http://schemas.microsoft.com/office/drawing/2016/5/13/chartex" xmlns:cx8="http://schemas.microsoft.com/office/drawing/2016/5/14/chartex" xmlns:mc="http://schemas.openxmlformats.org/markup-compatibility/2006" xmlns:aink="http://schemas.microsoft.com/office/drawing/2016/ink" xmlns:am3d="http://schemas.microsoft.com/office/drawing/2017/model3d" xmlns:o="urn:schemas-microsoft-com:office:office" xmlns:r="http://schemas.openxmlformats.org/officeDocument/2006/relationships" xmlns:m="http://schemas.openxmlformats.org/officeDocument/2006/math" xmlns:v="urn:schemas-microsoft-com:vml" xmlns:wp14="http://schemas.microsoft.com/office/word/2010/wordprocessingDrawing" xmlns:wp="http://schemas.openxmlformats.org/drawingml/2006/wordprocessingDrawing" xmlns:w10="urn:schemas-microsoft-com:office:word" xmlns:w="http://schemas.openxmlformats.org/wordprocessingml/2006/main" xmlns:w14="http://schemas.microsoft.com/office/word/2010/wordml" xmlns:w15="http://schemas.microsoft.com/office/word/2012/wordml" xmlns:w16cex="http://schemas.microsoft.com/office/word/2018/wordml/cex" xmlns:w16cid="http://schemas.microsoft.com/office/word/2016/wordml/cid" xmlns:w16="http://schemas.microsoft.com/office/word/2018/wordml" xmlns:w16sdtdh="http://schemas.microsoft.com/office/word/2020/wordml/sdtdatahash" xmlns:w16se="http://schemas.microsoft.com/office/word/2015/wordml/symex" xmlns:wpg="http://schemas.microsoft.com/office/word/2010/wordprocessingGroup" xmlns:wpi="http://schemas.microsoft.com/office/word/2010/wordprocessingInk" xmlns:wne="http://schemas.microsoft.com/office/word/2006/wordml" xmlns:wps="http://schemas.microsoft.com/office/word/2010/wordprocessingShape" mc:Ignorable="w14 w15 w16se w16cid w16 w16cex w16sdtdh wp14">
+  <w:p>
+    <w:pPr>
+      <w:pStyle w:val="Footer"/>
+    </w:pPr>
+  </w:p>
+</w:ftr>
+</file>
+
+<file path=word/footer2.xml><?xml version="1.0" encoding="utf-8"?>
+<w:ftr xmlns:wpc="http://schemas.microsoft.com/office/word/2010/wordprocessingCanvas" xmlns:cx="http://schemas.microsoft.com/office/drawing/2014/chartex" xmlns:cx1="http://schemas.microsoft.com/office/drawing/2015/9/8/chartex" xmlns:cx2="http://schemas.microsoft.com/office/drawing/2015/10/21/chartex" xmlns:cx3="http://schemas.microsoft.com/office/drawing/2016/5/9/chartex" xmlns:cx4="http://schemas.microsoft.com/office/drawing/2016/5/10/chartex" xmlns:cx5="http://schemas.microsoft.com/office/drawing/2016/5/11/chartex" xmlns:cx6="http://schemas.microsoft.com/office/drawing/2016/5/12/chartex" xmlns:cx7="http://schemas.microsoft.com/office/drawing/2016/5/13/chartex" xmlns:cx8="http://schemas.microsoft.com/office/drawing/2016/5/14/chartex" xmlns:mc="http://schemas.openxmlformats.org/markup-compatibility/2006" xmlns:aink="http://schemas.microsoft.com/office/drawing/2016/ink" xmlns:am3d="http://schemas.microsoft.com/office/drawing/2017/model3d" xmlns:o="urn:schemas-microsoft-com:office:office" xmlns:r="http://schemas.openxmlformats.org/officeDocument/2006/relationships" xmlns:m="http://schemas.openxmlformats.org/officeDocument/2006/math" xmlns:v="urn:schemas-microsoft-com:vml" xmlns:wp14="http://schemas.microsoft.com/office/word/2010/wordprocessingDrawing" xmlns:wp="http://schemas.openxmlformats.org/drawingml/2006/wordprocessingDrawing" xmlns:w10="urn:schemas-microsoft-com:office:word" xmlns:w="http://schemas.openxmlformats.org/wordprocessingml/2006/main" xmlns:w14="http://schemas.microsoft.com/office/word/2010/wordml" xmlns:w15="http://schemas.microsoft.com/office/word/2012/wordml" xmlns:w16cex="http://schemas.microsoft.com/office/word/2018/wordml/cex" xmlns:w16cid="http://schemas.microsoft.com/office/word/2016/wordml/cid" xmlns:w16="http://schemas.microsoft.com/office/word/2018/wordml" xmlns:w16sdtdh="http://schemas.microsoft.com/office/word/2020/wordml/sdtdatahash" xmlns:w16se="http://schemas.microsoft.com/office/word/2015/wordml/symex" xmlns:wpg="http://schemas.microsoft.com/office/word/2010/wordprocessingGroup" xmlns:wpi="http://schemas.microsoft.com/office/word/2010/wordprocessingInk" xmlns:wne="http://schemas.microsoft.com/office/word/2006/wordml" xmlns:wps="http://schemas.microsoft.com/office/word/2010/wordprocessingShape" mc:Ignorable="w14 w15 w16se w16cid w16 w16cex w16sdtdh wp14">
+  <w:p>
+    <w:pPr>
+      <w:pStyle w:val="Footer"/>
+    </w:pPr>
+  </w:p>
+</w:ftr>
+</file>
+
+<file path=word/footer3.xml><?xml version="1.0" encoding="utf-8"?>
+<w:ftr xmlns:wpc="http://schemas.microsoft.com/office/word/2010/wordprocessingCanvas" xmlns:cx="http://schemas.microsoft.com/office/drawing/2014/chartex" xmlns:cx1="http://schemas.microsoft.com/office/drawing/2015/9/8/chartex" xmlns:cx2="http://schemas.microsoft.com/office/drawing/2015/10/21/chartex" xmlns:cx3="http://schemas.microsoft.com/office/drawing/2016/5/9/chartex" xmlns:cx4="http://schemas.microsoft.com/office/drawing/2016/5/10/chartex" xmlns:cx5="http://schemas.microsoft.com/office/drawing/2016/5/11/chartex" xmlns:cx6="http://schemas.microsoft.com/office/drawing/2016/5/12/chartex" xmlns:cx7="http://schemas.microsoft.com/office/drawing/2016/5/13/chartex" xmlns:cx8="http://schemas.microsoft.com/office/drawing/2016/5/14/chartex" xmlns:mc="http://schemas.openxmlformats.org/markup-compatibility/2006" xmlns:aink="http://schemas.microsoft.com/office/drawing/2016/ink" xmlns:am3d="http://schemas.microsoft.com/office/drawing/2017/model3d" xmlns:o="urn:schemas-microsoft-com:office:office" xmlns:r="http://schemas.openxmlformats.org/officeDocument/2006/relationships" xmlns:m="http://schemas.openxmlformats.org/officeDocument/2006/math" xmlns:v="urn:schemas-microsoft-com:vml" xmlns:wp14="http://schemas.microsoft.com/office/word/2010/wordprocessingDrawing" xmlns:wp="http://schemas.openxmlformats.org/drawingml/2006/wordprocessingDrawing" xmlns:w10="urn:schemas-microsoft-com:office:word" xmlns:w="http://schemas.openxmlformats.org/wordprocessingml/2006/main" xmlns:w14="http://schemas.microsoft.com/office/word/2010/wordml" xmlns:w15="http://schemas.microsoft.com/office/word/2012/wordml" xmlns:w16cex="http://schemas.microsoft.com/office/word/2018/wordml/cex" xmlns:w16cid="http://schemas.microsoft.com/office/word/2016/wordml/cid" xmlns:w16="http://schemas.microsoft.com/office/word/2018/wordml" xmlns:w16sdtdh="http://schemas.microsoft.com/office/word/2020/wordml/sdtdatahash" xmlns:w16se="http://schemas.microsoft.com/office/word/2015/wordml/symex" xmlns:wpg="http://schemas.microsoft.com/office/word/2010/wordprocessingGroup" xmlns:wpi="http://schemas.microsoft.com/office/word/2010/wordprocessingInk" xmlns:wne="http://schemas.microsoft.com/office/word/2006/wordml" xmlns:wps="http://schemas.microsoft.com/office/word/2010/wordprocessingShape" mc:Ignorable="w14 w15 w16se w16cid w16 w16cex w16sdtdh wp14">
+  <w:p>
+    <w:pPr>
+      <w:pStyle w:val="Footer"/>
+    </w:pPr>
+  </w:p>
+</w:ftr>
+</file>
+
 <file path=word/footnotes.xml><?xml version="1.0" encoding="utf-8"?>
-<w:footnotes xmlns:wpc="http://schemas.microsoft.com/office/word/2010/wordprocessingCanvas" xmlns:cx="http://schemas.microsoft.com/office/drawing/2014/chartex" xmlns:cx1="http://schemas.microsoft.com/office/drawing/2015/9/8/chartex" xmlns:cx2="http://schemas.microsoft.com/office/drawing/2015/10/21/chartex" xmlns:cx3="http://schemas.microsoft.com/office/drawing/2016/5/9/chartex" xmlns:cx4="http://schemas.microsoft.com/office/drawing/2016/5/10/chartex" xmlns:cx5="http://schemas.microsoft.com/office/drawing/2016/5/11/chartex" xmlns:cx6="http://schemas.microsoft.com/office/drawing/2016/5/12/chartex" xmlns:cx7="http://schemas.microsoft.com/office/drawing/2016/5/13/chartex" xmlns:cx8="http://schemas.microsoft.com/office/drawing/2016/5/14/chartex" xmlns:mc="http://schemas.openxmlformats.org/markup-compatibility/2006" xmlns:aink="http://schemas.microsoft.com/office/drawing/2016/ink" xmlns:am3d="http://schemas.microsoft.com/office/drawing/2017/model3d" xmlns:o="urn:schemas-microsoft-com:office:office" xmlns:r="http://schemas.openxmlformats.org/officeDocument/2006/relationships" xmlns:m="http://schemas.openxmlformats.org/officeDocument/2006/math" xmlns:v="urn:schemas-microsoft-com:vml" xmlns:wp14="http://schemas.microsoft.com/office/word/2010/wordprocessingDrawing" xmlns:wp="http://schemas.openxmlformats.org/drawingml/2006/wordprocessingDrawing" xmlns:w10="urn:schemas-microsoft-com:office:word" xmlns:w="http://schemas.openxmlformats.org/wordprocessingml/2006/main" xmlns:w14="http://schemas.microsoft.com/office/word/2010/wordml" xmlns:w15="http://schemas.microsoft.com/office/word/2012/wordml" xmlns:w16cex="http://schemas.microsoft.com/office/word/2018/wordml/cex" xmlns:w16cid="http://schemas.microsoft.com/office/word/2016/wordml/cid" xmlns:w16="http://schemas.microsoft.com/office/word/2018/wordml" xmlns:w16se="http://schemas.microsoft.com/office/word/2015/wordml/symex" xmlns:wpg="http://schemas.microsoft.com/office/word/2010/wordprocessingGroup" xmlns:wpi="http://schemas.microsoft.com/office/word/2010/wordprocessingInk" xmlns:wne="http://schemas.microsoft.com/office/word/2006/wordml" xmlns:wps="http://schemas.microsoft.com/office/word/2010/wordprocessingShape" mc:Ignorable="w14 w15 w16se w16cid w16 w16cex wp14">
+<w:footnotes xmlns:wpc="http://schemas.microsoft.com/office/word/2010/wordprocessingCanvas" xmlns:cx="http://schemas.microsoft.com/office/drawing/2014/chartex" xmlns:cx1="http://schemas.microsoft.com/office/drawing/2015/9/8/chartex" xmlns:cx2="http://schemas.microsoft.com/office/drawing/2015/10/21/chartex" xmlns:cx3="http://schemas.microsoft.com/office/drawing/2016/5/9/chartex" xmlns:cx4="http://schemas.microsoft.com/office/drawing/2016/5/10/chartex" xmlns:cx5="http://schemas.microsoft.com/office/drawing/2016/5/11/chartex" xmlns:cx6="http://schemas.microsoft.com/office/drawing/2016/5/12/chartex" xmlns:cx7="http://schemas.microsoft.com/office/drawing/2016/5/13/chartex" xmlns:cx8="http://schemas.microsoft.com/office/drawing/2016/5/14/chartex" xmlns:mc="http://schemas.openxmlformats.org/markup-compatibility/2006" xmlns:aink="http://schemas.microsoft.com/office/drawing/2016/ink" xmlns:am3d="http://schemas.microsoft.com/office/drawing/2017/model3d" xmlns:o="urn:schemas-microsoft-com:office:office" xmlns:r="http://schemas.openxmlformats.org/officeDocument/2006/relationships" xmlns:m="http://schemas.openxmlformats.org/officeDocument/2006/math" xmlns:v="urn:schemas-microsoft-com:vml" xmlns:wp14="http://schemas.microsoft.com/office/word/2010/wordprocessingDrawing" xmlns:wp="http://schemas.openxmlformats.org/drawingml/2006/wordprocessingDrawing" xmlns:w10="urn:schemas-microsoft-com:office:word" xmlns:w="http://schemas.openxmlformats.org/wordprocessingml/2006/main" xmlns:w14="http://schemas.microsoft.com/office/word/2010/wordml" xmlns:w15="http://schemas.microsoft.com/office/word/2012/wordml" xmlns:w16cex="http://schemas.microsoft.com/office/word/2018/wordml/cex" xmlns:w16cid="http://schemas.microsoft.com/office/word/2016/wordml/cid" xmlns:w16="http://schemas.microsoft.com/office/word/2018/wordml" xmlns:w16sdtdh="http://schemas.microsoft.com/office/word/2020/wordml/sdtdatahash" xmlns:w16se="http://schemas.microsoft.com/office/word/2015/wordml/symex" xmlns:wpg="http://schemas.microsoft.com/office/word/2010/wordprocessingGroup" xmlns:wpi="http://schemas.microsoft.com/office/word/2010/wordprocessingInk" xmlns:wne="http://schemas.microsoft.com/office/word/2006/wordml" xmlns:wps="http://schemas.microsoft.com/office/word/2010/wordprocessingShape" mc:Ignorable="w14 w15 w16se w16cid w16 w16cex w16sdtdh wp14">
   <w:footnote w:type="separator" w:id="-1">
     <w:p>
       <w:r>
@@ -1387,30 +1423,27 @@
 </file>
 
 <file path=word/header1.xml><?xml version="1.0" encoding="utf-8"?>
-<w:hdr xmlns:wpc="http://schemas.microsoft.com/office/word/2010/wordprocessingCanvas" xmlns:cx="http://schemas.microsoft.com/office/drawing/2014/chartex" xmlns:cx1="http://schemas.microsoft.com/office/drawing/2015/9/8/chartex" xmlns:cx2="http://schemas.microsoft.com/office/drawing/2015/10/21/chartex" xmlns:cx3="http://schemas.microsoft.com/office/drawing/2016/5/9/chartex" xmlns:cx4="http://schemas.microsoft.com/office/drawing/2016/5/10/chartex" xmlns:cx5="http://schemas.microsoft.com/office/drawing/2016/5/11/chartex" xmlns:cx6="http://schemas.microsoft.com/office/drawing/2016/5/12/chartex" xmlns:cx7="http://schemas.microsoft.com/office/drawing/2016/5/13/chartex" xmlns:cx8="http://schemas.microsoft.com/office/drawing/2016/5/14/chartex" xmlns:mc="http://schemas.openxmlformats.org/markup-compatibility/2006" xmlns:aink="http://schemas.microsoft.com/office/drawing/2016/ink" xmlns:am3d="http://schemas.microsoft.com/office/drawing/2017/model3d" xmlns:o="urn:schemas-microsoft-com:office:office" xmlns:r="http://schemas.openxmlformats.org/officeDocument/2006/relationships" xmlns:m="http://schemas.openxmlformats.org/officeDocument/2006/math" xmlns:v="urn:schemas-microsoft-com:vml" xmlns:wp14="http://schemas.microsoft.com/office/word/2010/wordprocessingDrawing" xmlns:wp="http://schemas.openxmlformats.org/drawingml/2006/wordprocessingDrawing" xmlns:w10="urn:schemas-microsoft-com:office:word" xmlns:w="http://schemas.openxmlformats.org/wordprocessingml/2006/main" xmlns:w14="http://schemas.microsoft.com/office/word/2010/wordml" xmlns:w15="http://schemas.microsoft.com/office/word/2012/wordml" xmlns:w16cex="http://schemas.microsoft.com/office/word/2018/wordml/cex" xmlns:w16cid="http://schemas.microsoft.com/office/word/2016/wordml/cid" xmlns:w16="http://schemas.microsoft.com/office/word/2018/wordml" xmlns:w16se="http://schemas.microsoft.com/office/word/2015/wordml/symex" xmlns:wpg="http://schemas.microsoft.com/office/word/2010/wordprocessingGroup" xmlns:wpi="http://schemas.microsoft.com/office/word/2010/wordprocessingInk" xmlns:wne="http://schemas.microsoft.com/office/word/2006/wordml" xmlns:wps="http://schemas.microsoft.com/office/word/2010/wordprocessingShape" mc:Ignorable="w14 w15 w16se w16cid w16 w16cex wp14">
+<w:hdr xmlns:wpc="http://schemas.microsoft.com/office/word/2010/wordprocessingCanvas" xmlns:cx="http://schemas.microsoft.com/office/drawing/2014/chartex" xmlns:cx1="http://schemas.microsoft.com/office/drawing/2015/9/8/chartex" xmlns:cx2="http://schemas.microsoft.com/office/drawing/2015/10/21/chartex" xmlns:cx3="http://schemas.microsoft.com/office/drawing/2016/5/9/chartex" xmlns:cx4="http://schemas.microsoft.com/office/drawing/2016/5/10/chartex" xmlns:cx5="http://schemas.microsoft.com/office/drawing/2016/5/11/chartex" xmlns:cx6="http://schemas.microsoft.com/office/drawing/2016/5/12/chartex" xmlns:cx7="http://schemas.microsoft.com/office/drawing/2016/5/13/chartex" xmlns:cx8="http://schemas.microsoft.com/office/drawing/2016/5/14/chartex" xmlns:mc="http://schemas.openxmlformats.org/markup-compatibility/2006" xmlns:aink="http://schemas.microsoft.com/office/drawing/2016/ink" xmlns:am3d="http://schemas.microsoft.com/office/drawing/2017/model3d" xmlns:o="urn:schemas-microsoft-com:office:office" xmlns:r="http://schemas.openxmlformats.org/officeDocument/2006/relationships" xmlns:m="http://schemas.openxmlformats.org/officeDocument/2006/math" xmlns:v="urn:schemas-microsoft-com:vml" xmlns:wp14="http://schemas.microsoft.com/office/word/2010/wordprocessingDrawing" xmlns:wp="http://schemas.openxmlformats.org/drawingml/2006/wordprocessingDrawing" xmlns:w10="urn:schemas-microsoft-com:office:word" xmlns:w="http://schemas.openxmlformats.org/wordprocessingml/2006/main" xmlns:w14="http://schemas.microsoft.com/office/word/2010/wordml" xmlns:w15="http://schemas.microsoft.com/office/word/2012/wordml" xmlns:w16cex="http://schemas.microsoft.com/office/word/2018/wordml/cex" xmlns:w16cid="http://schemas.microsoft.com/office/word/2016/wordml/cid" xmlns:w16="http://schemas.microsoft.com/office/word/2018/wordml" xmlns:w16sdtdh="http://schemas.microsoft.com/office/word/2020/wordml/sdtdatahash" xmlns:w16se="http://schemas.microsoft.com/office/word/2015/wordml/symex" xmlns:wpg="http://schemas.microsoft.com/office/word/2010/wordprocessingGroup" xmlns:wpi="http://schemas.microsoft.com/office/word/2010/wordprocessingInk" xmlns:wne="http://schemas.microsoft.com/office/word/2006/wordml" xmlns:wps="http://schemas.microsoft.com/office/word/2010/wordprocessingShape" mc:Ignorable="w14 w15 w16se w16cid w16 w16cex w16sdtdh wp14">
   <w:p>
     <w:pPr>
       <w:pStyle w:val="Header"/>
-      <w:jc w:val="right"/>
     </w:pPr>
-    <w:r>
-      <w:t xml:space="preserve">Kc </w:t>
-    </w:r>
-    <w:proofErr w:type="spellStart"/>
-    <w:r>
-      <w:t>Chien</w:t>
-    </w:r>
-    <w:proofErr w:type="spellEnd"/>
   </w:p>
+</w:hdr>
+</file>
+
+<file path=word/header2.xml><?xml version="1.0" encoding="utf-8"?>
+<w:hdr xmlns:wpc="http://schemas.microsoft.com/office/word/2010/wordprocessingCanvas" xmlns:cx="http://schemas.microsoft.com/office/drawing/2014/chartex" xmlns:cx1="http://schemas.microsoft.com/office/drawing/2015/9/8/chartex" xmlns:cx2="http://schemas.microsoft.com/office/drawing/2015/10/21/chartex" xmlns:cx3="http://schemas.microsoft.com/office/drawing/2016/5/9/chartex" xmlns:cx4="http://schemas.microsoft.com/office/drawing/2016/5/10/chartex" xmlns:cx5="http://schemas.microsoft.com/office/drawing/2016/5/11/chartex" xmlns:cx6="http://schemas.microsoft.com/office/drawing/2016/5/12/chartex" xmlns:cx7="http://schemas.microsoft.com/office/drawing/2016/5/13/chartex" xmlns:cx8="http://schemas.microsoft.com/office/drawing/2016/5/14/chartex" xmlns:mc="http://schemas.openxmlformats.org/markup-compatibility/2006" xmlns:aink="http://schemas.microsoft.com/office/drawing/2016/ink" xmlns:am3d="http://schemas.microsoft.com/office/drawing/2017/model3d" xmlns:o="urn:schemas-microsoft-com:office:office" xmlns:r="http://schemas.openxmlformats.org/officeDocument/2006/relationships" xmlns:m="http://schemas.openxmlformats.org/officeDocument/2006/math" xmlns:v="urn:schemas-microsoft-com:vml" xmlns:wp14="http://schemas.microsoft.com/office/word/2010/wordprocessingDrawing" xmlns:wp="http://schemas.openxmlformats.org/drawingml/2006/wordprocessingDrawing" xmlns:w10="urn:schemas-microsoft-com:office:word" xmlns:w="http://schemas.openxmlformats.org/wordprocessingml/2006/main" xmlns:w14="http://schemas.microsoft.com/office/word/2010/wordml" xmlns:w15="http://schemas.microsoft.com/office/word/2012/wordml" xmlns:w16cex="http://schemas.microsoft.com/office/word/2018/wordml/cex" xmlns:w16cid="http://schemas.microsoft.com/office/word/2016/wordml/cid" xmlns:w16="http://schemas.microsoft.com/office/word/2018/wordml" xmlns:w16sdtdh="http://schemas.microsoft.com/office/word/2020/wordml/sdtdatahash" xmlns:w16se="http://schemas.microsoft.com/office/word/2015/wordml/symex" xmlns:wpg="http://schemas.microsoft.com/office/word/2010/wordprocessingGroup" xmlns:wpi="http://schemas.microsoft.com/office/word/2010/wordprocessingInk" xmlns:wne="http://schemas.microsoft.com/office/word/2006/wordml" xmlns:wps="http://schemas.microsoft.com/office/word/2010/wordprocessingShape" mc:Ignorable="w14 w15 w16se w16cid w16 w16cex w16sdtdh wp14">
   <w:p>
     <w:pPr>
       <w:pStyle w:val="Header"/>
-      <w:jc w:val="right"/>
     </w:pPr>
-    <w:r>
-      <w:t>Unit 1 Assignment</w:t>
-    </w:r>
   </w:p>
+</w:hdr>
+</file>
+
+<file path=word/header3.xml><?xml version="1.0" encoding="utf-8"?>
+<w:hdr xmlns:wpc="http://schemas.microsoft.com/office/word/2010/wordprocessingCanvas" xmlns:cx="http://schemas.microsoft.com/office/drawing/2014/chartex" xmlns:cx1="http://schemas.microsoft.com/office/drawing/2015/9/8/chartex" xmlns:cx2="http://schemas.microsoft.com/office/drawing/2015/10/21/chartex" xmlns:cx3="http://schemas.microsoft.com/office/drawing/2016/5/9/chartex" xmlns:cx4="http://schemas.microsoft.com/office/drawing/2016/5/10/chartex" xmlns:cx5="http://schemas.microsoft.com/office/drawing/2016/5/11/chartex" xmlns:cx6="http://schemas.microsoft.com/office/drawing/2016/5/12/chartex" xmlns:cx7="http://schemas.microsoft.com/office/drawing/2016/5/13/chartex" xmlns:cx8="http://schemas.microsoft.com/office/drawing/2016/5/14/chartex" xmlns:mc="http://schemas.openxmlformats.org/markup-compatibility/2006" xmlns:aink="http://schemas.microsoft.com/office/drawing/2016/ink" xmlns:am3d="http://schemas.microsoft.com/office/drawing/2017/model3d" xmlns:o="urn:schemas-microsoft-com:office:office" xmlns:r="http://schemas.openxmlformats.org/officeDocument/2006/relationships" xmlns:m="http://schemas.openxmlformats.org/officeDocument/2006/math" xmlns:v="urn:schemas-microsoft-com:vml" xmlns:wp14="http://schemas.microsoft.com/office/word/2010/wordprocessingDrawing" xmlns:wp="http://schemas.openxmlformats.org/drawingml/2006/wordprocessingDrawing" xmlns:w10="urn:schemas-microsoft-com:office:word" xmlns:w="http://schemas.openxmlformats.org/wordprocessingml/2006/main" xmlns:w14="http://schemas.microsoft.com/office/word/2010/wordml" xmlns:w15="http://schemas.microsoft.com/office/word/2012/wordml" xmlns:w16cex="http://schemas.microsoft.com/office/word/2018/wordml/cex" xmlns:w16cid="http://schemas.microsoft.com/office/word/2016/wordml/cid" xmlns:w16="http://schemas.microsoft.com/office/word/2018/wordml" xmlns:w16sdtdh="http://schemas.microsoft.com/office/word/2020/wordml/sdtdatahash" xmlns:w16se="http://schemas.microsoft.com/office/word/2015/wordml/symex" xmlns:wpg="http://schemas.microsoft.com/office/word/2010/wordprocessingGroup" xmlns:wpi="http://schemas.microsoft.com/office/word/2010/wordprocessingInk" xmlns:wne="http://schemas.microsoft.com/office/word/2006/wordml" xmlns:wps="http://schemas.microsoft.com/office/word/2010/wordprocessingShape" mc:Ignorable="w14 w15 w16se w16cid w16 w16cex w16sdtdh wp14">
   <w:p>
     <w:pPr>
       <w:pStyle w:val="Header"/>
@@ -1420,7 +1453,7 @@
 </file>
 
 <file path=word/numbering.xml><?xml version="1.0" encoding="utf-8"?>
-<w:numbering xmlns:wpc="http://schemas.microsoft.com/office/word/2010/wordprocessingCanvas" xmlns:cx="http://schemas.microsoft.com/office/drawing/2014/chartex" xmlns:cx1="http://schemas.microsoft.com/office/drawing/2015/9/8/chartex" xmlns:cx2="http://schemas.microsoft.com/office/drawing/2015/10/21/chartex" xmlns:cx3="http://schemas.microsoft.com/office/drawing/2016/5/9/chartex" xmlns:cx4="http://schemas.microsoft.com/office/drawing/2016/5/10/chartex" xmlns:cx5="http://schemas.microsoft.com/office/drawing/2016/5/11/chartex" xmlns:cx6="http://schemas.microsoft.com/office/drawing/2016/5/12/chartex" xmlns:cx7="http://schemas.microsoft.com/office/drawing/2016/5/13/chartex" xmlns:cx8="http://schemas.microsoft.com/office/drawing/2016/5/14/chartex" xmlns:mc="http://schemas.openxmlformats.org/markup-compatibility/2006" xmlns:aink="http://schemas.microsoft.com/office/drawing/2016/ink" xmlns:am3d="http://schemas.microsoft.com/office/drawing/2017/model3d" xmlns:o="urn:schemas-microsoft-com:office:office" xmlns:r="http://schemas.openxmlformats.org/officeDocument/2006/relationships" xmlns:m="http://schemas.openxmlformats.org/officeDocument/2006/math" xmlns:v="urn:schemas-microsoft-com:vml" xmlns:wp14="http://schemas.microsoft.com/office/word/2010/wordprocessingDrawing" xmlns:wp="http://schemas.openxmlformats.org/drawingml/2006/wordprocessingDrawing" xmlns:w10="urn:schemas-microsoft-com:office:word" xmlns:w="http://schemas.openxmlformats.org/wordprocessingml/2006/main" xmlns:w14="http://schemas.microsoft.com/office/word/2010/wordml" xmlns:w15="http://schemas.microsoft.com/office/word/2012/wordml" xmlns:w16cex="http://schemas.microsoft.com/office/word/2018/wordml/cex" xmlns:w16cid="http://schemas.microsoft.com/office/word/2016/wordml/cid" xmlns:w16="http://schemas.microsoft.com/office/word/2018/wordml" xmlns:w16se="http://schemas.microsoft.com/office/word/2015/wordml/symex" xmlns:wpg="http://schemas.microsoft.com/office/word/2010/wordprocessingGroup" xmlns:wpi="http://schemas.microsoft.com/office/word/2010/wordprocessingInk" xmlns:wne="http://schemas.microsoft.com/office/word/2006/wordml" xmlns:wps="http://schemas.microsoft.com/office/word/2010/wordprocessingShape" mc:Ignorable="w14 w15 w16se w16cid w16 w16cex wp14">
+<w:numbering xmlns:wpc="http://schemas.microsoft.com/office/word/2010/wordprocessingCanvas" xmlns:cx="http://schemas.microsoft.com/office/drawing/2014/chartex" xmlns:cx1="http://schemas.microsoft.com/office/drawing/2015/9/8/chartex" xmlns:cx2="http://schemas.microsoft.com/office/drawing/2015/10/21/chartex" xmlns:cx3="http://schemas.microsoft.com/office/drawing/2016/5/9/chartex" xmlns:cx4="http://schemas.microsoft.com/office/drawing/2016/5/10/chartex" xmlns:cx5="http://schemas.microsoft.com/office/drawing/2016/5/11/chartex" xmlns:cx6="http://schemas.microsoft.com/office/drawing/2016/5/12/chartex" xmlns:cx7="http://schemas.microsoft.com/office/drawing/2016/5/13/chartex" xmlns:cx8="http://schemas.microsoft.com/office/drawing/2016/5/14/chartex" xmlns:mc="http://schemas.openxmlformats.org/markup-compatibility/2006" xmlns:aink="http://schemas.microsoft.com/office/drawing/2016/ink" xmlns:am3d="http://schemas.microsoft.com/office/drawing/2017/model3d" xmlns:o="urn:schemas-microsoft-com:office:office" xmlns:r="http://schemas.openxmlformats.org/officeDocument/2006/relationships" xmlns:m="http://schemas.openxmlformats.org/officeDocument/2006/math" xmlns:v="urn:schemas-microsoft-com:vml" xmlns:wp14="http://schemas.microsoft.com/office/word/2010/wordprocessingDrawing" xmlns:wp="http://schemas.openxmlformats.org/drawingml/2006/wordprocessingDrawing" xmlns:w10="urn:schemas-microsoft-com:office:word" xmlns:w="http://schemas.openxmlformats.org/wordprocessingml/2006/main" xmlns:w14="http://schemas.microsoft.com/office/word/2010/wordml" xmlns:w15="http://schemas.microsoft.com/office/word/2012/wordml" xmlns:w16cex="http://schemas.microsoft.com/office/word/2018/wordml/cex" xmlns:w16cid="http://schemas.microsoft.com/office/word/2016/wordml/cid" xmlns:w16="http://schemas.microsoft.com/office/word/2018/wordml" xmlns:w16sdtdh="http://schemas.microsoft.com/office/word/2020/wordml/sdtdatahash" xmlns:w16se="http://schemas.microsoft.com/office/word/2015/wordml/symex" xmlns:wpg="http://schemas.microsoft.com/office/word/2010/wordprocessingGroup" xmlns:wpi="http://schemas.microsoft.com/office/word/2010/wordprocessingInk" xmlns:wne="http://schemas.microsoft.com/office/word/2006/wordml" xmlns:wps="http://schemas.microsoft.com/office/word/2010/wordprocessingShape" mc:Ignorable="w14 w15 w16se w16cid w16 w16cex w16sdtdh wp14">
   <w:abstractNum w:abstractNumId="0" w15:restartNumberingAfterBreak="0">
     <w:nsid w:val="0353452E"/>
     <w:multiLevelType w:val="hybridMultilevel"/>
@@ -1725,7 +1758,7 @@
 </file>
 
 <file path=word/styles.xml><?xml version="1.0" encoding="utf-8"?>
-<w:styles xmlns:mc="http://schemas.openxmlformats.org/markup-compatibility/2006" xmlns:r="http://schemas.openxmlformats.org/officeDocument/2006/relationships" xmlns:w="http://schemas.openxmlformats.org/wordprocessingml/2006/main" xmlns:w14="http://schemas.microsoft.com/office/word/2010/wordml" xmlns:w15="http://schemas.microsoft.com/office/word/2012/wordml" xmlns:w16cex="http://schemas.microsoft.com/office/word/2018/wordml/cex" xmlns:w16cid="http://schemas.microsoft.com/office/word/2016/wordml/cid" xmlns:w16="http://schemas.microsoft.com/office/word/2018/wordml" xmlns:w16se="http://schemas.microsoft.com/office/word/2015/wordml/symex" mc:Ignorable="w14 w15 w16se w16cid w16 w16cex">
+<w:styles xmlns:mc="http://schemas.openxmlformats.org/markup-compatibility/2006" xmlns:r="http://schemas.openxmlformats.org/officeDocument/2006/relationships" xmlns:w="http://schemas.openxmlformats.org/wordprocessingml/2006/main" xmlns:w14="http://schemas.microsoft.com/office/word/2010/wordml" xmlns:w15="http://schemas.microsoft.com/office/word/2012/wordml" xmlns:w16cex="http://schemas.microsoft.com/office/word/2018/wordml/cex" xmlns:w16cid="http://schemas.microsoft.com/office/word/2016/wordml/cid" xmlns:w16="http://schemas.microsoft.com/office/word/2018/wordml" xmlns:w16sdtdh="http://schemas.microsoft.com/office/word/2020/wordml/sdtdatahash" xmlns:w16se="http://schemas.microsoft.com/office/word/2015/wordml/symex" mc:Ignorable="w14 w15 w16se w16cid w16 w16cex w16sdtdh">
   <w:docDefaults>
     <w:rPrDefault>
       <w:rPr>

</xml_diff>